<commit_message>
cambios en el diagrama de secuencia
</commit_message>
<xml_diff>
--- a/Documents/Video Recording UVJ.docx
+++ b/Documents/Video Recording UVJ.docx
@@ -213,7 +213,7 @@
               </wp:anchor>
             </w:drawing>
           </mc:Choice>
-          <mc:Fallback xmlns:dgm="http://schemas.openxmlformats.org/drawingml/2006/diagram" xmlns:lc="http://schemas.openxmlformats.org/drawingml/2006/lockedCanvas" xmlns:c="http://schemas.openxmlformats.org/drawingml/2006/chart" xmlns:pic="http://schemas.openxmlformats.org/drawingml/2006/picture" xmlns:a="http://schemas.openxmlformats.org/drawingml/2006/main" xmlns:sl="http://schemas.openxmlformats.org/schemaLibrary/2006/main">
+          <mc:Fallback xmlns:sl="http://schemas.openxmlformats.org/schemaLibrary/2006/main" xmlns:a="http://schemas.openxmlformats.org/drawingml/2006/main" xmlns:pic="http://schemas.openxmlformats.org/drawingml/2006/picture" xmlns:c="http://schemas.openxmlformats.org/drawingml/2006/chart" xmlns:lc="http://schemas.openxmlformats.org/drawingml/2006/lockedCanvas" xmlns:dgm="http://schemas.openxmlformats.org/drawingml/2006/diagram">
             <w:drawing>
               <wp:anchor allowOverlap="1" behindDoc="0" distB="0" distT="0" distL="0" distR="0" hidden="0" layoutInCell="1" locked="0" relativeHeight="0" simplePos="0">
                 <wp:simplePos x="0" y="0"/>
@@ -654,6 +654,11 @@
     <w:bookmarkStart w:id="1" w:name="_Toc167948535" w:displacedByCustomXml="next"/>
     <w:sdt>
       <w:sdtPr>
+        <w:rPr>
+          <w:b w:val="0"/>
+          <w:sz w:val="24"/>
+          <w:szCs w:val="22"/>
+        </w:rPr>
         <w:id w:val="627206933"/>
         <w:docPartObj>
           <w:docPartGallery w:val="Table of Contents"/>
@@ -663,8 +668,6 @@
       <w:sdtEndPr>
         <w:rPr>
           <w:bCs/>
-          <w:sz w:val="24"/>
-          <w:szCs w:val="22"/>
         </w:rPr>
       </w:sdtEndPr>
       <w:sdtContent>
@@ -2167,7 +2170,7 @@
                 <w:noProof/>
                 <w:webHidden/>
               </w:rPr>
-              <w:t>13</w:t>
+              <w:t>14</w:t>
             </w:r>
             <w:r>
               <w:rPr>
@@ -2311,7 +2314,7 @@
                 <w:noProof/>
                 <w:webHidden/>
               </w:rPr>
-              <w:t>19</w:t>
+              <w:t>20</w:t>
             </w:r>
             <w:r>
               <w:rPr>
@@ -2385,7 +2388,7 @@
                 <w:noProof/>
                 <w:webHidden/>
               </w:rPr>
-              <w:t>19</w:t>
+              <w:t>20</w:t>
             </w:r>
             <w:r>
               <w:rPr>
@@ -2457,7 +2460,7 @@
                 <w:noProof/>
                 <w:webHidden/>
               </w:rPr>
-              <w:t>20</w:t>
+              <w:t>21</w:t>
             </w:r>
             <w:r>
               <w:rPr>
@@ -2529,7 +2532,7 @@
                 <w:noProof/>
                 <w:webHidden/>
               </w:rPr>
-              <w:t>20</w:t>
+              <w:t>21</w:t>
             </w:r>
             <w:r>
               <w:rPr>
@@ -2601,7 +2604,7 @@
                 <w:noProof/>
                 <w:webHidden/>
               </w:rPr>
-              <w:t>20</w:t>
+              <w:t>21</w:t>
             </w:r>
             <w:r>
               <w:rPr>
@@ -2673,7 +2676,7 @@
                 <w:noProof/>
                 <w:webHidden/>
               </w:rPr>
-              <w:t>20</w:t>
+              <w:t>21</w:t>
             </w:r>
             <w:r>
               <w:rPr>
@@ -4246,6 +4249,7 @@
     <w:p>
       <w:pPr>
         <w:pStyle w:val="Ttulo3"/>
+        <w:ind w:left="0"/>
       </w:pPr>
       <w:bookmarkStart w:id="17" w:name="_3dy6vkm" w:colFirst="0" w:colLast="0"/>
       <w:bookmarkStart w:id="18" w:name="_Toc167948545"/>
@@ -4434,6 +4438,7 @@
     <w:p>
       <w:pPr>
         <w:pStyle w:val="Ttulo3"/>
+        <w:ind w:left="0"/>
       </w:pPr>
       <w:bookmarkStart w:id="20" w:name="_Toc167948547"/>
       <w:r>
@@ -4449,6 +4454,7 @@
     <w:p>
       <w:pPr>
         <w:pStyle w:val="Ttulo3"/>
+        <w:ind w:left="0"/>
       </w:pPr>
       <w:bookmarkStart w:id="21" w:name="_Toc167948548"/>
       <w:r>
@@ -4457,14 +4463,20 @@
       <w:bookmarkEnd w:id="21"/>
     </w:p>
     <w:p>
+      <w:pPr>
+        <w:pStyle w:val="Ttulo3"/>
+        <w:ind w:left="0"/>
+      </w:pPr>
       <w:bookmarkStart w:id="22" w:name="_1t3h5sf" w:colFirst="0" w:colLast="0"/>
+      <w:bookmarkStart w:id="23" w:name="_Toc167948549"/>
       <w:bookmarkEnd w:id="22"/>
     </w:p>
+    <w:p/>
     <w:p>
       <w:pPr>
         <w:pStyle w:val="Ttulo3"/>
-      </w:pPr>
-      <w:bookmarkStart w:id="23" w:name="_Toc167948549"/>
+        <w:ind w:left="0"/>
+      </w:pPr>
       <w:r>
         <w:t>Usuarios del Sistema</w:t>
       </w:r>
@@ -6016,6 +6028,7 @@
     <w:p>
       <w:pPr>
         <w:pStyle w:val="Ttulo3"/>
+        <w:ind w:left="0"/>
       </w:pPr>
       <w:bookmarkStart w:id="24" w:name="_4d34og8" w:colFirst="0" w:colLast="0"/>
       <w:bookmarkStart w:id="25" w:name="_Toc167948550"/>
@@ -6029,6 +6042,7 @@
     <w:p>
       <w:pPr>
         <w:pStyle w:val="Ttulo3"/>
+        <w:ind w:left="0"/>
       </w:pPr>
       <w:bookmarkStart w:id="26" w:name="_2s8eyo1" w:colFirst="0" w:colLast="0"/>
       <w:bookmarkStart w:id="27" w:name="_Toc167948551"/>
@@ -6042,6 +6056,7 @@
     <w:p>
       <w:pPr>
         <w:pStyle w:val="Ttulo3"/>
+        <w:ind w:left="0"/>
       </w:pPr>
       <w:bookmarkStart w:id="28" w:name="_17dp8vu" w:colFirst="0" w:colLast="0"/>
       <w:bookmarkStart w:id="29" w:name="_Toc167948552"/>
@@ -6330,27 +6345,6 @@
         <w:rPr>
           <w:szCs w:val="24"/>
         </w:rPr>
-      </w:pPr>
-    </w:p>
-    <w:p>
-      <w:pPr>
-        <w:pBdr>
-          <w:top w:val="nil"/>
-          <w:left w:val="nil"/>
-          <w:bottom w:val="nil"/>
-          <w:right w:val="nil"/>
-          <w:between w:val="nil"/>
-        </w:pBdr>
-        <w:spacing w:after="240"/>
-        <w:rPr>
-          <w:szCs w:val="24"/>
-        </w:rPr>
-        <w:sectPr>
-          <w:type w:val="continuous"/>
-          <w:pgSz w:w="11920" w:h="16840"/>
-          <w:pgMar w:top="1200" w:right="860" w:bottom="940" w:left="1220" w:header="0" w:footer="759" w:gutter="0"/>
-          <w:cols w:space="720"/>
-        </w:sectPr>
       </w:pPr>
     </w:p>
     <w:p>
@@ -6474,30 +6468,17 @@
       </w:r>
       <w:bookmarkEnd w:id="30"/>
     </w:p>
-    <w:p>
-      <w:pPr>
-        <w:pBdr>
-          <w:top w:val="nil"/>
-          <w:left w:val="nil"/>
-          <w:bottom w:val="nil"/>
-          <w:right w:val="nil"/>
-          <w:between w:val="nil"/>
-        </w:pBdr>
-        <w:spacing w:after="240"/>
-        <w:rPr>
-          <w:b/>
-          <w:szCs w:val="24"/>
-        </w:rPr>
-      </w:pPr>
+    <w:p/>
+    <w:p>
       <w:r>
         <w:rPr>
           <w:noProof/>
         </w:rPr>
         <w:drawing>
-          <wp:inline distT="0" distB="0" distL="0" distR="0" wp14:anchorId="26A5DBCE" wp14:editId="5D4A92E4">
-            <wp:extent cx="6248400" cy="3512820"/>
-            <wp:effectExtent l="0" t="0" r="0" b="0"/>
-            <wp:docPr id="1666753267" name="Imagen 6"/>
+          <wp:inline distT="0" distB="0" distL="0" distR="0" wp14:anchorId="688D6189" wp14:editId="3E07F25C">
+            <wp:extent cx="6248400" cy="3514725"/>
+            <wp:effectExtent l="0" t="0" r="0" b="9525"/>
+            <wp:docPr id="1542585481" name="Imagen 3" descr="Diagrama&#10;&#10;Descripción generada automáticamente"/>
             <wp:cNvGraphicFramePr>
               <a:graphicFrameLocks xmlns:a="http://schemas.openxmlformats.org/drawingml/2006/main" noChangeAspect="1"/>
             </wp:cNvGraphicFramePr>
@@ -6505,10 +6486,8 @@
               <a:graphicData uri="http://schemas.openxmlformats.org/drawingml/2006/picture">
                 <pic:pic xmlns:pic="http://schemas.openxmlformats.org/drawingml/2006/picture">
                   <pic:nvPicPr>
-                    <pic:cNvPr id="0" name="Picture 4"/>
-                    <pic:cNvPicPr>
-                      <a:picLocks noChangeAspect="1" noChangeArrowheads="1"/>
-                    </pic:cNvPicPr>
+                    <pic:cNvPr id="1542585481" name="Imagen 3" descr="Diagrama&#10;&#10;Descripción generada automáticamente"/>
+                    <pic:cNvPicPr/>
                   </pic:nvPicPr>
                   <pic:blipFill>
                     <a:blip r:embed="rId15" cstate="print">
@@ -6518,23 +6497,18 @@
                         </a:ext>
                       </a:extLst>
                     </a:blip>
-                    <a:srcRect/>
                     <a:stretch>
                       <a:fillRect/>
                     </a:stretch>
                   </pic:blipFill>
-                  <pic:spPr bwMode="auto">
+                  <pic:spPr>
                     <a:xfrm>
                       <a:off x="0" y="0"/>
-                      <a:ext cx="6248400" cy="3512820"/>
+                      <a:ext cx="6248400" cy="3514725"/>
                     </a:xfrm>
                     <a:prstGeom prst="rect">
                       <a:avLst/>
                     </a:prstGeom>
-                    <a:noFill/>
-                    <a:ln>
-                      <a:noFill/>
-                    </a:ln>
                   </pic:spPr>
                 </pic:pic>
               </a:graphicData>
@@ -6548,10 +6522,10 @@
         </w:rPr>
         <w:lastRenderedPageBreak/>
         <w:drawing>
-          <wp:inline distT="0" distB="0" distL="0" distR="0" wp14:anchorId="3A4F2099" wp14:editId="0FC03F56">
-            <wp:extent cx="6248400" cy="3512820"/>
-            <wp:effectExtent l="0" t="0" r="0" b="0"/>
-            <wp:docPr id="266660344" name="Imagen 4" descr="Diagrama&#10;&#10;Descripción generada automáticamente"/>
+          <wp:inline distT="0" distB="0" distL="0" distR="0" wp14:anchorId="7538BDD1" wp14:editId="56921A4D">
+            <wp:extent cx="6248400" cy="3514725"/>
+            <wp:effectExtent l="0" t="0" r="0" b="9525"/>
+            <wp:docPr id="759133199" name="Imagen 4" descr="Diagrama&#10;&#10;Descripción generada automáticamente"/>
             <wp:cNvGraphicFramePr>
               <a:graphicFrameLocks xmlns:a="http://schemas.openxmlformats.org/drawingml/2006/main" noChangeAspect="1"/>
             </wp:cNvGraphicFramePr>
@@ -6559,10 +6533,8 @@
               <a:graphicData uri="http://schemas.openxmlformats.org/drawingml/2006/picture">
                 <pic:pic xmlns:pic="http://schemas.openxmlformats.org/drawingml/2006/picture">
                   <pic:nvPicPr>
-                    <pic:cNvPr id="266660344" name="Imagen 4" descr="Diagrama&#10;&#10;Descripción generada automáticamente"/>
-                    <pic:cNvPicPr>
-                      <a:picLocks noChangeAspect="1" noChangeArrowheads="1"/>
-                    </pic:cNvPicPr>
+                    <pic:cNvPr id="759133199" name="Imagen 4" descr="Diagrama&#10;&#10;Descripción generada automáticamente"/>
+                    <pic:cNvPicPr/>
                   </pic:nvPicPr>
                   <pic:blipFill>
                     <a:blip r:embed="rId16" cstate="print">
@@ -6572,23 +6544,18 @@
                         </a:ext>
                       </a:extLst>
                     </a:blip>
-                    <a:srcRect/>
                     <a:stretch>
                       <a:fillRect/>
                     </a:stretch>
                   </pic:blipFill>
-                  <pic:spPr bwMode="auto">
+                  <pic:spPr>
                     <a:xfrm>
                       <a:off x="0" y="0"/>
-                      <a:ext cx="6248400" cy="3512820"/>
+                      <a:ext cx="6248400" cy="3514725"/>
                     </a:xfrm>
                     <a:prstGeom prst="rect">
                       <a:avLst/>
                     </a:prstGeom>
-                    <a:noFill/>
-                    <a:ln>
-                      <a:noFill/>
-                    </a:ln>
                   </pic:spPr>
                 </pic:pic>
               </a:graphicData>
@@ -6596,12 +6563,77 @@
           </wp:inline>
         </w:drawing>
       </w:r>
+    </w:p>
+    <w:p>
       <w:r>
         <w:rPr>
           <w:noProof/>
         </w:rPr>
         <w:drawing>
-          <wp:inline distT="0" distB="0" distL="0" distR="0" wp14:anchorId="3AEE4DD1" wp14:editId="759FD521">
+          <wp:inline distT="0" distB="0" distL="0" distR="0" wp14:anchorId="5B4E12BF" wp14:editId="6DECB4BF">
+            <wp:extent cx="6248400" cy="3514725"/>
+            <wp:effectExtent l="0" t="0" r="0" b="9525"/>
+            <wp:docPr id="1830251098" name="Imagen 5" descr="Diagrama&#10;&#10;Descripción generada automáticamente"/>
+            <wp:cNvGraphicFramePr>
+              <a:graphicFrameLocks xmlns:a="http://schemas.openxmlformats.org/drawingml/2006/main" noChangeAspect="1"/>
+            </wp:cNvGraphicFramePr>
+            <a:graphic xmlns:a="http://schemas.openxmlformats.org/drawingml/2006/main">
+              <a:graphicData uri="http://schemas.openxmlformats.org/drawingml/2006/picture">
+                <pic:pic xmlns:pic="http://schemas.openxmlformats.org/drawingml/2006/picture">
+                  <pic:nvPicPr>
+                    <pic:cNvPr id="1830251098" name="Imagen 5" descr="Diagrama&#10;&#10;Descripción generada automáticamente"/>
+                    <pic:cNvPicPr/>
+                  </pic:nvPicPr>
+                  <pic:blipFill>
+                    <a:blip r:embed="rId17" cstate="print">
+                      <a:extLst>
+                        <a:ext uri="{28A0092B-C50C-407E-A947-70E740481C1C}">
+                          <a14:useLocalDpi xmlns:a14="http://schemas.microsoft.com/office/drawing/2010/main" val="0"/>
+                        </a:ext>
+                      </a:extLst>
+                    </a:blip>
+                    <a:stretch>
+                      <a:fillRect/>
+                    </a:stretch>
+                  </pic:blipFill>
+                  <pic:spPr>
+                    <a:xfrm>
+                      <a:off x="0" y="0"/>
+                      <a:ext cx="6248400" cy="3514725"/>
+                    </a:xfrm>
+                    <a:prstGeom prst="rect">
+                      <a:avLst/>
+                    </a:prstGeom>
+                  </pic:spPr>
+                </pic:pic>
+              </a:graphicData>
+            </a:graphic>
+          </wp:inline>
+        </w:drawing>
+      </w:r>
+    </w:p>
+    <w:p>
+      <w:pPr>
+        <w:pBdr>
+          <w:top w:val="nil"/>
+          <w:left w:val="nil"/>
+          <w:bottom w:val="nil"/>
+          <w:right w:val="nil"/>
+          <w:between w:val="nil"/>
+        </w:pBdr>
+        <w:spacing w:after="240"/>
+        <w:rPr>
+          <w:b/>
+          <w:szCs w:val="24"/>
+        </w:rPr>
+      </w:pPr>
+      <w:r>
+        <w:rPr>
+          <w:noProof/>
+        </w:rPr>
+        <w:lastRenderedPageBreak/>
+        <w:drawing>
+          <wp:inline distT="0" distB="0" distL="0" distR="0" wp14:anchorId="3AEE4DD1" wp14:editId="1351BEED">
             <wp:extent cx="6248400" cy="3512820"/>
             <wp:effectExtent l="0" t="0" r="0" b="0"/>
             <wp:docPr id="326294174" name="Imagen 3" descr="Diagrama&#10;&#10;Descripción generada automáticamente"/>
@@ -6613,60 +6645,6 @@
                 <pic:pic xmlns:pic="http://schemas.openxmlformats.org/drawingml/2006/picture">
                   <pic:nvPicPr>
                     <pic:cNvPr id="326294174" name="Imagen 3" descr="Diagrama&#10;&#10;Descripción generada automáticamente"/>
-                    <pic:cNvPicPr>
-                      <a:picLocks noChangeAspect="1" noChangeArrowheads="1"/>
-                    </pic:cNvPicPr>
-                  </pic:nvPicPr>
-                  <pic:blipFill>
-                    <a:blip r:embed="rId17" cstate="print">
-                      <a:extLst>
-                        <a:ext uri="{28A0092B-C50C-407E-A947-70E740481C1C}">
-                          <a14:useLocalDpi xmlns:a14="http://schemas.microsoft.com/office/drawing/2010/main" val="0"/>
-                        </a:ext>
-                      </a:extLst>
-                    </a:blip>
-                    <a:srcRect/>
-                    <a:stretch>
-                      <a:fillRect/>
-                    </a:stretch>
-                  </pic:blipFill>
-                  <pic:spPr bwMode="auto">
-                    <a:xfrm>
-                      <a:off x="0" y="0"/>
-                      <a:ext cx="6248400" cy="3512820"/>
-                    </a:xfrm>
-                    <a:prstGeom prst="rect">
-                      <a:avLst/>
-                    </a:prstGeom>
-                    <a:noFill/>
-                    <a:ln>
-                      <a:noFill/>
-                    </a:ln>
-                  </pic:spPr>
-                </pic:pic>
-              </a:graphicData>
-            </a:graphic>
-          </wp:inline>
-        </w:drawing>
-      </w:r>
-      <w:r>
-        <w:rPr>
-          <w:noProof/>
-        </w:rPr>
-        <w:lastRenderedPageBreak/>
-        <w:drawing>
-          <wp:inline distT="0" distB="0" distL="0" distR="0" wp14:anchorId="43EE2941" wp14:editId="51F66C26">
-            <wp:extent cx="6248400" cy="3512820"/>
-            <wp:effectExtent l="0" t="0" r="0" b="0"/>
-            <wp:docPr id="1535092141" name="Imagen 5"/>
-            <wp:cNvGraphicFramePr>
-              <a:graphicFrameLocks xmlns:a="http://schemas.openxmlformats.org/drawingml/2006/main" noChangeAspect="1"/>
-            </wp:cNvGraphicFramePr>
-            <a:graphic xmlns:a="http://schemas.openxmlformats.org/drawingml/2006/main">
-              <a:graphicData uri="http://schemas.openxmlformats.org/drawingml/2006/picture">
-                <pic:pic xmlns:pic="http://schemas.openxmlformats.org/drawingml/2006/picture">
-                  <pic:nvPicPr>
-                    <pic:cNvPr id="0" name="Picture 3"/>
                     <pic:cNvPicPr>
                       <a:picLocks noChangeAspect="1" noChangeArrowheads="1"/>
                     </pic:cNvPicPr>
@@ -6703,6 +6681,59 @@
           </wp:inline>
         </w:drawing>
       </w:r>
+      <w:r>
+        <w:rPr>
+          <w:noProof/>
+        </w:rPr>
+        <w:drawing>
+          <wp:inline distT="0" distB="0" distL="0" distR="0" wp14:anchorId="43EE2941" wp14:editId="51F66C26">
+            <wp:extent cx="6248400" cy="3512820"/>
+            <wp:effectExtent l="0" t="0" r="0" b="0"/>
+            <wp:docPr id="1535092141" name="Imagen 5"/>
+            <wp:cNvGraphicFramePr>
+              <a:graphicFrameLocks xmlns:a="http://schemas.openxmlformats.org/drawingml/2006/main" noChangeAspect="1"/>
+            </wp:cNvGraphicFramePr>
+            <a:graphic xmlns:a="http://schemas.openxmlformats.org/drawingml/2006/main">
+              <a:graphicData uri="http://schemas.openxmlformats.org/drawingml/2006/picture">
+                <pic:pic xmlns:pic="http://schemas.openxmlformats.org/drawingml/2006/picture">
+                  <pic:nvPicPr>
+                    <pic:cNvPr id="0" name="Picture 3"/>
+                    <pic:cNvPicPr>
+                      <a:picLocks noChangeAspect="1" noChangeArrowheads="1"/>
+                    </pic:cNvPicPr>
+                  </pic:nvPicPr>
+                  <pic:blipFill>
+                    <a:blip r:embed="rId19" cstate="print">
+                      <a:extLst>
+                        <a:ext uri="{28A0092B-C50C-407E-A947-70E740481C1C}">
+                          <a14:useLocalDpi xmlns:a14="http://schemas.microsoft.com/office/drawing/2010/main" val="0"/>
+                        </a:ext>
+                      </a:extLst>
+                    </a:blip>
+                    <a:srcRect/>
+                    <a:stretch>
+                      <a:fillRect/>
+                    </a:stretch>
+                  </pic:blipFill>
+                  <pic:spPr bwMode="auto">
+                    <a:xfrm>
+                      <a:off x="0" y="0"/>
+                      <a:ext cx="6248400" cy="3512820"/>
+                    </a:xfrm>
+                    <a:prstGeom prst="rect">
+                      <a:avLst/>
+                    </a:prstGeom>
+                    <a:noFill/>
+                    <a:ln>
+                      <a:noFill/>
+                    </a:ln>
+                  </pic:spPr>
+                </pic:pic>
+              </a:graphicData>
+            </a:graphic>
+          </wp:inline>
+        </w:drawing>
+      </w:r>
     </w:p>
     <w:p>
       <w:pPr>
@@ -7185,15 +7216,7 @@
                 <w:b/>
                 <w:szCs w:val="24"/>
               </w:rPr>
-              <w:t>Pre-</w:t>
-            </w:r>
-            <w:r>
-              <w:rPr>
-                <w:b/>
-                <w:szCs w:val="24"/>
-              </w:rPr>
-              <w:lastRenderedPageBreak/>
-              <w:t>condiciones</w:t>
+              <w:t>Pre-condiciones</w:t>
             </w:r>
             <w:proofErr w:type="spellEnd"/>
           </w:p>
@@ -7216,16 +7239,7 @@
                 <w:b/>
                 <w:szCs w:val="24"/>
               </w:rPr>
-              <w:lastRenderedPageBreak/>
-              <w:t xml:space="preserve">Estar autenticado, deben haber sido otorgados los permisos de </w:t>
-            </w:r>
-            <w:r>
-              <w:rPr>
-                <w:b/>
-                <w:szCs w:val="24"/>
-              </w:rPr>
-              <w:lastRenderedPageBreak/>
-              <w:t>grabar audio y video</w:t>
+              <w:t>Estar autenticado, deben haber sido otorgados los permisos de grabar audio y video</w:t>
             </w:r>
           </w:p>
         </w:tc>
@@ -7252,7 +7266,6 @@
                 <w:b/>
                 <w:szCs w:val="24"/>
               </w:rPr>
-              <w:lastRenderedPageBreak/>
               <w:t>Flujo Normal</w:t>
             </w:r>
           </w:p>
@@ -8566,7 +8579,6 @@
                 <w:b/>
                 <w:szCs w:val="24"/>
               </w:rPr>
-              <w:lastRenderedPageBreak/>
               <w:t>Urgencia</w:t>
             </w:r>
           </w:p>
@@ -9391,7 +9403,15 @@
                 <w:b/>
                 <w:szCs w:val="24"/>
               </w:rPr>
-              <w:t xml:space="preserve">Visualiza datos de la grabación </w:t>
+              <w:t xml:space="preserve">Visualiza datos de la </w:t>
+            </w:r>
+            <w:r>
+              <w:rPr>
+                <w:b/>
+                <w:szCs w:val="24"/>
+              </w:rPr>
+              <w:lastRenderedPageBreak/>
+              <w:t xml:space="preserve">grabación </w:t>
             </w:r>
           </w:p>
         </w:tc>
@@ -9908,7 +9928,6 @@
         <w:pStyle w:val="Ttulo4"/>
       </w:pPr>
       <w:r>
-        <w:lastRenderedPageBreak/>
         <w:t xml:space="preserve">CASO No. 3 Capturar audio </w:t>
       </w:r>
     </w:p>
@@ -11751,6 +11770,7 @@
                 <w:b/>
                 <w:szCs w:val="24"/>
               </w:rPr>
+              <w:lastRenderedPageBreak/>
               <w:t>Actores</w:t>
             </w:r>
           </w:p>
@@ -12679,6 +12699,7 @@
       <w:r>
         <w:rPr>
           <w:b/>
+          <w:noProof/>
           <w:szCs w:val="24"/>
           <w:lang w:val="es-CO"/>
         </w:rPr>
@@ -12700,7 +12721,7 @@
                     </pic:cNvPicPr>
                   </pic:nvPicPr>
                   <pic:blipFill>
-                    <a:blip r:embed="rId19">
+                    <a:blip r:embed="rId20">
                       <a:extLst>
                         <a:ext uri="{28A0092B-C50C-407E-A947-70E740481C1C}">
                           <a14:useLocalDpi xmlns:a14="http://schemas.microsoft.com/office/drawing/2010/main" val="0"/>
@@ -12751,9 +12772,11 @@
       <w:r>
         <w:rPr>
           <w:b/>
+          <w:noProof/>
           <w:szCs w:val="24"/>
           <w:lang w:val="es-CO"/>
         </w:rPr>
+        <w:lastRenderedPageBreak/>
         <w:drawing>
           <wp:inline distT="0" distB="0" distL="0" distR="0" wp14:anchorId="634228FA" wp14:editId="14C8B722">
             <wp:extent cx="6580485" cy="3486150"/>
@@ -12772,7 +12795,7 @@
                     </pic:cNvPicPr>
                   </pic:nvPicPr>
                   <pic:blipFill>
-                    <a:blip r:embed="rId20">
+                    <a:blip r:embed="rId21">
                       <a:extLst>
                         <a:ext uri="{28A0092B-C50C-407E-A947-70E740481C1C}">
                           <a14:useLocalDpi xmlns:a14="http://schemas.microsoft.com/office/drawing/2010/main" val="0"/>
@@ -12813,9 +12836,9 @@
       </w:r>
       <w:r>
         <w:rPr>
+          <w:noProof/>
           <w:lang w:val="es-CO"/>
         </w:rPr>
-        <w:lastRenderedPageBreak/>
         <w:drawing>
           <wp:inline distT="0" distB="0" distL="0" distR="0" wp14:anchorId="181EDF83" wp14:editId="73265729">
             <wp:extent cx="6586496" cy="3429000"/>
@@ -12834,7 +12857,7 @@
                     </pic:cNvPicPr>
                   </pic:nvPicPr>
                   <pic:blipFill>
-                    <a:blip r:embed="rId21">
+                    <a:blip r:embed="rId22">
                       <a:extLst>
                         <a:ext uri="{28A0092B-C50C-407E-A947-70E740481C1C}">
                           <a14:useLocalDpi xmlns:a14="http://schemas.microsoft.com/office/drawing/2010/main" val="0"/>
@@ -12885,9 +12908,11 @@
       <w:r>
         <w:rPr>
           <w:b/>
+          <w:noProof/>
           <w:szCs w:val="24"/>
           <w:lang w:val="es-CO"/>
         </w:rPr>
+        <w:lastRenderedPageBreak/>
         <w:drawing>
           <wp:inline distT="0" distB="0" distL="0" distR="0" wp14:anchorId="5D7D5F28" wp14:editId="20EAA87F">
             <wp:extent cx="6483906" cy="3276600"/>
@@ -12906,7 +12931,7 @@
                     </pic:cNvPicPr>
                   </pic:nvPicPr>
                   <pic:blipFill>
-                    <a:blip r:embed="rId22">
+                    <a:blip r:embed="rId23">
                       <a:extLst>
                         <a:ext uri="{28A0092B-C50C-407E-A947-70E740481C1C}">
                           <a14:useLocalDpi xmlns:a14="http://schemas.microsoft.com/office/drawing/2010/main" val="0"/>
@@ -14593,6 +14618,7 @@
   <w:style w:type="character" w:default="1" w:styleId="Fuentedeprrafopredeter">
     <w:name w:val="Default Paragraph Font"/>
     <w:uiPriority w:val="1"/>
+    <w:semiHidden/>
     <w:unhideWhenUsed/>
   </w:style>
   <w:style w:type="table" w:default="1" w:styleId="Tablanormal">

</xml_diff>